<commit_message>
Analisis sintactico casi completo
</commit_message>
<xml_diff>
--- a/Compiler/build/classes/Edicion/Analisis lexico.docx
+++ b/Compiler/build/classes/Edicion/Analisis lexico.docx
@@ -71,14 +71,7 @@
           <w:sz w:val="24"/>
           <w:szCs w:val="24"/>
         </w:rPr>
-        <w:t xml:space="preserve"> es aquella primera fase de un compilador donde se encarga de evaluar los caracteres ingresados en el compilador y con el objetivo de formar los componentes léxicos, del cual para eso ocupamos definir un lenguaje, que componentes léxicos </w:t>
-      </w:r>
-      <w:r>
-        <w:rPr>
-          <w:sz w:val="24"/>
-          <w:szCs w:val="24"/>
-        </w:rPr>
-        <w:t>se pueden formar a través del lenguaje y los posibles errores que pueden generarse por la generación de dichos componentes léxicos, por ende cada uno de los elementos mencionados con anterioridad se definen a continuación.</w:t>
+        <w:t xml:space="preserve"> es aquella primera fase de un compilador donde se encarga de evaluar los caracteres ingresados en el compilador y con el objetivo de formar los componentes léxicos, del cual para eso ocupamos definir un lenguaje, que componentes léxicos se pueden formar a través del lenguaje y los posibles errores que pueden generarse por la generación de dichos componentes léxicos, por ende cada uno de los elementos mencionados con anterioridad se definen a continuación.</w:t>
       </w:r>
     </w:p>
     <w:p>
@@ -131,14 +124,7 @@
           <w:sz w:val="24"/>
           <w:szCs w:val="24"/>
         </w:rPr>
-        <w:t>El leng</w:t>
-      </w:r>
-      <w:r>
-        <w:rPr>
-          <w:sz w:val="24"/>
-          <w:szCs w:val="24"/>
-        </w:rPr>
-        <w:t>uaje de un compilador son aquellos caracteres o símbolos que acepta como válidos en el mismo, por ende los caracteres que son válidos para este compilador se muestran en los siguientes grupos mostrados en la siguiente tabla:</w:t>
+        <w:t>El lenguaje de un compilador son aquellos caracteres o símbolos que acepta como válidos en el mismo, por ende los caracteres que son válidos para este compilador se muestran en los siguientes grupos mostrados en la siguiente tabla:</w:t>
       </w:r>
     </w:p>
     <w:p>
@@ -318,14 +304,7 @@
                 <w:sz w:val="24"/>
                 <w:szCs w:val="24"/>
               </w:rPr>
-              <w:t>[ ,.=</w:t>
-            </w:r>
-            <w:r>
-              <w:rPr>
-                <w:sz w:val="24"/>
-                <w:szCs w:val="24"/>
-              </w:rPr>
-              <w:t>()&lt;&gt;#{}+-:&amp;_]</w:t>
+              <w:t>[ ,.=()&lt;&gt;#{}+-:&amp;_]</w:t>
             </w:r>
           </w:p>
         </w:tc>
@@ -614,14 +593,7 @@
           <w:sz w:val="24"/>
           <w:szCs w:val="24"/>
         </w:rPr>
-        <w:t>Los componentes léxicos son aquellas cadenas de caracteres que concuerdan con un patrón, dicho patrón describe la forma en cómo se forma dicho componente léxico, por lo tanto los componentes léxicos de este compilador estarán formados por el lenguaje del m</w:t>
-      </w:r>
-      <w:r>
-        <w:rPr>
-          <w:sz w:val="24"/>
-          <w:szCs w:val="24"/>
-        </w:rPr>
-        <w:t xml:space="preserve">ismo </w:t>
+        <w:t xml:space="preserve">Los componentes léxicos son aquellas cadenas de caracteres que concuerdan con un patrón, dicho patrón describe la forma en cómo se forma dicho componente léxico, por lo tanto los componentes léxicos de este compilador estarán formados por el lenguaje del mismo </w:t>
       </w:r>
       <w:proofErr w:type="spellStart"/>
       <w:proofErr w:type="gramStart"/>
@@ -1780,22 +1752,6 @@
                 <w:sz w:val="24"/>
                 <w:szCs w:val="24"/>
               </w:rPr>
-              <w:t>delay</w:t>
-            </w:r>
-            <w:proofErr w:type="spellEnd"/>
-            <w:r>
-              <w:rPr>
-                <w:sz w:val="24"/>
-                <w:szCs w:val="24"/>
-              </w:rPr>
-              <w:t xml:space="preserve"> | </w:t>
-            </w:r>
-            <w:proofErr w:type="spellStart"/>
-            <w:r>
-              <w:rPr>
-                <w:sz w:val="24"/>
-                <w:szCs w:val="24"/>
-              </w:rPr>
               <w:t>degree</w:t>
             </w:r>
             <w:proofErr w:type="spellEnd"/>
@@ -2023,6 +1979,63 @@
                 <w:szCs w:val="24"/>
               </w:rPr>
               <w:t>(</w:t>
+            </w:r>
+            <w:proofErr w:type="spellStart"/>
+            <w:r>
+              <w:rPr>
+                <w:sz w:val="24"/>
+                <w:szCs w:val="24"/>
+              </w:rPr>
+              <w:t>delay</w:t>
+            </w:r>
+            <w:proofErr w:type="spellEnd"/>
+            <w:r>
+              <w:rPr>
+                <w:sz w:val="24"/>
+                <w:szCs w:val="24"/>
+              </w:rPr>
+              <w:t xml:space="preserve"> </w:t>
+            </w:r>
+            <w:bookmarkStart w:id="0" w:name="_GoBack"/>
+            <w:bookmarkEnd w:id="0"/>
+            <w:r>
+              <w:rPr>
+                <w:sz w:val="24"/>
+                <w:szCs w:val="24"/>
+              </w:rPr>
+              <w:t xml:space="preserve">| </w:t>
+            </w:r>
+            <w:proofErr w:type="spellStart"/>
+            <w:r>
+              <w:rPr>
+                <w:sz w:val="24"/>
+                <w:szCs w:val="24"/>
+              </w:rPr>
+              <w:t>operation</w:t>
+            </w:r>
+            <w:proofErr w:type="spellEnd"/>
+            <w:r>
+              <w:rPr>
+                <w:sz w:val="24"/>
+                <w:szCs w:val="24"/>
+              </w:rPr>
+              <w:t xml:space="preserve"> | </w:t>
+            </w:r>
+            <w:proofErr w:type="spellStart"/>
+            <w:r>
+              <w:rPr>
+                <w:sz w:val="24"/>
+                <w:szCs w:val="24"/>
+              </w:rPr>
+              <w:t>call</w:t>
+            </w:r>
+            <w:proofErr w:type="spellEnd"/>
+            <w:r>
+              <w:rPr>
+                <w:sz w:val="24"/>
+                <w:szCs w:val="24"/>
+              </w:rPr>
+              <w:t xml:space="preserve"> | </w:t>
             </w:r>
             <w:proofErr w:type="spellStart"/>
             <w:r>
@@ -2756,14 +2769,7 @@
           <w:sz w:val="24"/>
           <w:szCs w:val="24"/>
         </w:rPr>
-        <w:t xml:space="preserve"> no valido en el lenguaje, del cual contamos con los siguientes caracteres que no son válidos para el l</w:t>
-      </w:r>
-      <w:r>
-        <w:rPr>
-          <w:sz w:val="24"/>
-          <w:szCs w:val="24"/>
-        </w:rPr>
-        <w:t>enguaje de este compilador:</w:t>
+        <w:t xml:space="preserve"> no valido en el lenguaje, del cual contamos con los siguientes caracteres que no son válidos para el lenguaje de este compilador:</w:t>
       </w:r>
     </w:p>
     <w:p>
@@ -3264,8 +3270,6 @@
               </w:rPr>
               <w:t xml:space="preserve"> bajo no está asociado a un puerto</w:t>
             </w:r>
-            <w:bookmarkStart w:id="0" w:name="_GoBack"/>
-            <w:bookmarkEnd w:id="0"/>
           </w:p>
         </w:tc>
       </w:tr>

</xml_diff>